<commit_message>
Salvando alterações locais antes de fazer o pull
</commit_message>
<xml_diff>
--- a/data/questoes.docx
+++ b/data/questoes.docx
@@ -12,7 +12,7 @@
         <w:t xml:space="preserve">Matéria: </w:t>
       </w:r>
       <w:r>
-        <w:t>Português</w:t>
+        <w:t>Filosofia</w:t>
       </w:r>
     </w:p>
     <w:p>
@@ -20,7 +20,7 @@
         <w:t xml:space="preserve">Assunto: </w:t>
       </w:r>
       <w:r>
-        <w:t>Interpretação de Textos</w:t>
+        <w:t>Introdução à Filosofia</w:t>
       </w:r>
     </w:p>
     <w:p>
@@ -30,60 +30,43 @@
     </w:p>
     <w:p>
       <w:r>
-        <w:t xml:space="preserve">Imagem: </w:t>
-      </w:r>
-      <w:r>
-        <w:t>https://arquivos.qconcursos.com/images/provas/56646/f97d1c86f9f82ebf539b.png</w:t>
-      </w:r>
-    </w:p>
-    <w:p>
-      <w:r>
-        <w:t xml:space="preserve">Essa história em quadrinhos aborda a padronização da imagem corporal na contemporaneidade. O fator que pode ser identificado como influenciador do comportamento obsessivo retratado nos quadrinhos é </w:t>
-      </w:r>
-    </w:p>
-    <w:p>
-      <w:r>
-        <w:t xml:space="preserve">A) </w:t>
-      </w:r>
-      <w:r>
-        <w:t>entendimento da aparência corporal relacionada à saúde.</w:t>
-      </w:r>
-    </w:p>
-    <w:p>
-      <w:r>
-        <w:t xml:space="preserve">B) </w:t>
-      </w:r>
-      <w:r>
-        <w:t>controle feminino sobre o ideal social de estética corporal.</w:t>
-      </w:r>
-    </w:p>
-    <w:p>
-      <w:r>
-        <w:t xml:space="preserve">C) </w:t>
-      </w:r>
-      <w:r>
-        <w:t>desejo pelo modelo de corpo ideal construído socialmente.</w:t>
-      </w:r>
-    </w:p>
-    <w:p>
-      <w:r>
-        <w:t xml:space="preserve">D) </w:t>
-      </w:r>
-      <w:r>
-        <w:t>questionamento crítico dos valores ligados ao sucesso social.</w:t>
-      </w:r>
-    </w:p>
-    <w:p>
-      <w:r>
-        <w:t xml:space="preserve">E) </w:t>
-      </w:r>
-      <w:r>
-        <w:t>posicionamento reflexivo da mulher frente às imposições estéticas.</w:t>
-      </w:r>
-    </w:p>
-    <w:p>
-      <w:r>
-        <w:t>Correta: D</w:t>
+        <w:t>A filosofia busca compreender questões fundamentais sobre o mundo, a existência e o conhecimento. Um dos primeiros filósofos, Sócrates, acreditava que o conhecimento era essencial para a vida ética. O que Sócrates queria dizer ao afirmar "Conhece-te a ti mesmo"?</w:t>
+      </w:r>
+      <w:r>
+        <w:br/>
+      </w:r>
+      <w:r>
+        <w:t>De acordo com esse texto, a língua falada pelos pomeranos</w:t>
+      </w:r>
+    </w:p>
+    <w:p>
+      <w:r>
+        <w:t>A) É importante conhecer a política.</w:t>
+      </w:r>
+    </w:p>
+    <w:p>
+      <w:r>
+        <w:t>B) Devemos refletir sobre nossos próprios valores e crenças.</w:t>
+      </w:r>
+    </w:p>
+    <w:p>
+      <w:r>
+        <w:t>C) A filosofia é uma ciência exata.</w:t>
+      </w:r>
+    </w:p>
+    <w:p>
+      <w:r>
+        <w:t>D) A felicidade é alcançada pela riqueza.</w:t>
+      </w:r>
+    </w:p>
+    <w:p>
+      <w:r>
+        <w:t>E) A verdade é relativa.</w:t>
+      </w:r>
+    </w:p>
+    <w:p>
+      <w:r>
+        <w:t>Correta: B</w:t>
       </w:r>
     </w:p>
     <w:p>
@@ -91,7 +74,7 @@
         <w:t xml:space="preserve">Explicação: </w:t>
       </w:r>
       <w:r>
-        <w:t>Sabe-se lá.</w:t>
+        <w:t>Sócrates acreditava que o autoconhecimento era essencial para uma vida ética, incentivando as pessoas a refletirem sobre suas próprias crenças e valores como base para tomar decisões justas.</w:t>
       </w:r>
     </w:p>
     <w:p/>
@@ -102,15 +85,12 @@
     </w:p>
     <w:p>
       <w:r>
-        <w:t>Matéria: Português</w:t>
-      </w:r>
-    </w:p>
-    <w:p>
-      <w:r>
-        <w:t xml:space="preserve">Assunto: </w:t>
-      </w:r>
-      <w:r>
-        <w:t>Interpretação de Textos</w:t>
+        <w:t>Matéria: Filosofia</w:t>
+      </w:r>
+    </w:p>
+    <w:p>
+      <w:r>
+        <w:t>Assunto: Ética</w:t>
       </w:r>
     </w:p>
     <w:p>
@@ -120,96 +100,171 @@
     </w:p>
     <w:p>
       <w:r>
-        <w:t>280 novos veículos por dia no estado</w:t>
-      </w:r>
-    </w:p>
-    <w:p>
-      <w:r>
-        <w:t>Frota, que chega a quase 1,4 milhão, deve dobrarem 13 anos</w:t>
-      </w:r>
-    </w:p>
-    <w:p>
-      <w:r>
-        <w:t>A cada dia, uma média de 280 novos veículos chega às ruas do Espírito Santo, segundo dados do Departamento Estadual de Trânsito (Detran-ES). No final do mês passado, a frota já era de 1 395 342 unidades, 105 mil a mais do que no mesmo mês de 2011. Os números incluem automóveis, motocicletas, caminhões e ônibus, entre outros tipos. De dezembro para cá, o crescimento foi de mais de 33 mil veículos. E, se esse ritmo continuar, a frota do Espírito Santo vai dobrar até 2025. O diretor-geral do Detran-ES relaciona o crescimento desses números à facilidade encontrada para se comprar um veículo. “Há toda uma questão econômica, da facilidade de crédito. Como oferecemos um transporte coletivo que ainda precisa ser melhorado, inevitavelmente o cidadão que pode adquire seu próprio veículo”.</w:t>
-      </w:r>
-    </w:p>
-    <w:p>
-      <w:r>
-        <w:t>Disponível em: http://gazetaonline.globo.com. Acesso em: 10 ago. 2012 (adaptado).</w:t>
-      </w:r>
-    </w:p>
-    <w:p>
-      <w:r>
-        <w:t xml:space="preserve">Imagem: </w:t>
-      </w:r>
-      <w:hyperlink r:id="rId4" w:history="1">
-        <w:r>
-          <w:rPr>
-            <w:rStyle w:val="Hyperlink"/>
-          </w:rPr>
-          <w:t>https://arquivos.qconcursos.com/images/provas/56646/30b81b2ca38a64e4ac2c.png</w:t>
-        </w:r>
-      </w:hyperlink>
-    </w:p>
-    <w:p>
-      <w:r>
-        <w:t>Os textos I e II tratam do mesmo tema, embora sejam de gêneros diferentes. Estabelecendo-se as relações entre os dois textos, entende-se que o Texto II tem a função de</w:t>
+        <w:t>Aristóteles afirmou que a virtude está no "caminho do meio". O que isso significa?</w:t>
+      </w:r>
+    </w:p>
+    <w:p>
+      <w:r>
+        <w:t>A) Ser indeciso é uma virtude.</w:t>
+      </w:r>
+    </w:p>
+    <w:p>
+      <w:r>
+        <w:t>B) A virtude é alcançada evitando os extremos e buscando o equilíbrio.</w:t>
+      </w:r>
+    </w:p>
+    <w:p>
+      <w:r>
+        <w:t>C) A virtude é determinada pela riqueza.</w:t>
+      </w:r>
+    </w:p>
+    <w:p>
+      <w:r>
+        <w:t>D) A virtude não depende de nossos atos.</w:t>
+      </w:r>
+    </w:p>
+    <w:p>
+      <w:r>
+        <w:t>E) A virtude é um talento inato.</w:t>
+      </w:r>
+    </w:p>
+    <w:p>
+      <w:r>
+        <w:t>Correta: B</w:t>
+      </w:r>
+    </w:p>
+    <w:p>
+      <w:r>
+        <w:t>Explicação: Aristóteles acreditava que a virtude está no meio-termo, ou seja, na busca por equilíbrio entre os extremos, como a coragem entre a covardia e a imprudência.</w:t>
+      </w:r>
+    </w:p>
+    <w:p/>
+    <w:p>
+      <w:r>
+        <w:t>### Nova Questão</w:t>
       </w:r>
     </w:p>
     <w:p>
       <w:r>
         <w:lastRenderedPageBreak/>
-        <w:t xml:space="preserve">A) </w:t>
-      </w:r>
-      <w:r>
-        <w:t>reprovar as medidas do governo de incentivo à aquisição do carro próprio.</w:t>
-      </w:r>
-    </w:p>
-    <w:p>
-      <w:r>
-        <w:t xml:space="preserve">B) </w:t>
-      </w:r>
-      <w:r>
-        <w:t>apontar uma possível alternativa para resolver a questão do excesso de veículos.</w:t>
-      </w:r>
-    </w:p>
-    <w:p>
-      <w:r>
-        <w:t xml:space="preserve">C) </w:t>
-      </w:r>
-      <w:r>
-        <w:t>mostrar a dificuldade de solução imediata para resolver o problema do crescimento da frota.</w:t>
-      </w:r>
-    </w:p>
-    <w:p>
-      <w:r>
-        <w:t xml:space="preserve">D) </w:t>
-      </w:r>
-      <w:r>
-        <w:t>criticar, por meio da sátira, as consequências do aumento da frota de veículos.</w:t>
-      </w:r>
-    </w:p>
-    <w:p>
-      <w:r>
-        <w:t xml:space="preserve">E) </w:t>
-      </w:r>
-      <w:r>
-        <w:t>responsabilizar a má qualidade do serviço de transporte pelo crescimento do número de veículos.</w:t>
-      </w:r>
-    </w:p>
-    <w:p>
-      <w:r>
-        <w:t>Correta: D</w:t>
-      </w:r>
-    </w:p>
-    <w:p>
-      <w:r>
-        <w:t xml:space="preserve">Explicação: </w:t>
-      </w:r>
-      <w:r>
-        <w:t>Please.</w:t>
-      </w:r>
-    </w:p>
+        <w:t>Matéria: Filosofia</w:t>
+      </w:r>
+    </w:p>
+    <w:p>
+      <w:r>
+        <w:t>Assunto: Filosofia Moderna</w:t>
+      </w:r>
+    </w:p>
+    <w:p>
+      <w:r>
+        <w:t>Dificuldade: 1</w:t>
+      </w:r>
+    </w:p>
+    <w:p>
+      <w:r>
+        <w:t>Descartes, em sua obra "Meditações", buscava uma base sólida para o conhecimento. Qual frase famosa resume seu método?</w:t>
+      </w:r>
+    </w:p>
+    <w:p>
+      <w:r>
+        <w:t>A) "O homem é a medida de todas as coisas."</w:t>
+      </w:r>
+    </w:p>
+    <w:p>
+      <w:r>
+        <w:t>B) "A virtude é o caminho do meio."</w:t>
+      </w:r>
+    </w:p>
+    <w:p>
+      <w:r>
+        <w:t>C) "Penso, logo existo."</w:t>
+      </w:r>
+    </w:p>
+    <w:p>
+      <w:r>
+        <w:t>D) "A filosofia é filha do medo."</w:t>
+      </w:r>
+    </w:p>
+    <w:p>
+      <w:r>
+        <w:t>E) "A verdade é o fim de toda busca."</w:t>
+      </w:r>
+    </w:p>
+    <w:p>
+      <w:r>
+        <w:t>Correta: C</w:t>
+      </w:r>
+    </w:p>
+    <w:p>
+      <w:r>
+        <w:t>Explicação: "Penso, logo existo" é a conclusão de Descartes para estabelecer uma base inquestionável para o conhecimento, afirmando que o ato de pensar é a prova irrefutável da própria existência.</w:t>
+      </w:r>
+    </w:p>
+    <w:p/>
+    <w:p>
+      <w:r>
+        <w:t>### Nova Questão</w:t>
+      </w:r>
+    </w:p>
+    <w:p>
+      <w:r>
+        <w:t>Matéria: Filosofia</w:t>
+      </w:r>
+    </w:p>
+    <w:p>
+      <w:r>
+        <w:t>Assunto: Filosofia Contemporânea</w:t>
+      </w:r>
+    </w:p>
+    <w:p>
+      <w:r>
+        <w:t>Dificuldade: 1</w:t>
+      </w:r>
+    </w:p>
+    <w:p>
+      <w:r>
+        <w:t>Friedrich Nietzsche introduziu o conceito do "super-homem" como parte de sua filosofia. O que esse conceito representa?</w:t>
+      </w:r>
+    </w:p>
+    <w:p>
+      <w:r>
+        <w:t>A) A busca por riqueza e poder.</w:t>
+      </w:r>
+    </w:p>
+    <w:p>
+      <w:r>
+        <w:t>B) A superação dos limites impostos pela moralidade tradicional.</w:t>
+      </w:r>
+    </w:p>
+    <w:p>
+      <w:r>
+        <w:t>C) A busca pela igualdade entre os indivíduos.</w:t>
+      </w:r>
+    </w:p>
+    <w:p>
+      <w:r>
+        <w:t>D) A aceitação passiva do destino.</w:t>
+      </w:r>
+    </w:p>
+    <w:p>
+      <w:r>
+        <w:t>E) A imitação dos valores da sociedade.</w:t>
+      </w:r>
+    </w:p>
+    <w:p>
+      <w:r>
+        <w:t>Correta: B</w:t>
+      </w:r>
+    </w:p>
+    <w:p>
+      <w:r>
+        <w:t>Explicação: Nietzsche propôs que o "super-homem" é aquele que supera os valores convencionais, criando sua própria moral e perseguindo seu potencial de forma independente.</w:t>
+      </w:r>
+    </w:p>
+    <w:p/>
+    <w:p/>
+    <w:p/>
+    <w:p/>
     <w:p/>
     <w:sectPr>
       <w:pgSz w:w="11906" w:h="16838"/>
@@ -621,11 +676,12 @@
   <w:style w:type="paragraph" w:default="1" w:styleId="Normal">
     <w:name w:val="Normal"/>
     <w:qFormat/>
-    <w:rsid w:val="00DF0681"/>
+    <w:rsid w:val="001629EF"/>
   </w:style>
   <w:style w:type="character" w:default="1" w:styleId="Fontepargpadro">
     <w:name w:val="Default Paragraph Font"/>
     <w:uiPriority w:val="1"/>
+    <w:semiHidden/>
     <w:unhideWhenUsed/>
   </w:style>
   <w:style w:type="table" w:default="1" w:styleId="Tabelanormal">

</xml_diff>

<commit_message>
Mudança na página de conquista e nos emblemas
</commit_message>
<xml_diff>
--- a/data/questoes.docx
+++ b/data/questoes.docx
@@ -12,7 +12,7 @@
         <w:t xml:space="preserve">Matéria: </w:t>
       </w:r>
       <w:r>
-        <w:t>Filosofia</w:t>
+        <w:t>Matemática</w:t>
       </w:r>
     </w:p>
     <w:p>
@@ -20,7 +20,7 @@
         <w:t xml:space="preserve">Assunto: </w:t>
       </w:r>
       <w:r>
-        <w:t>Introdução à Filosofia</w:t>
+        <w:t>Regra de 3</w:t>
       </w:r>
     </w:p>
     <w:p>
@@ -30,38 +30,1215 @@
     </w:p>
     <w:p>
       <w:r>
-        <w:t>A filosofia busca compreender questões fundamentais sobre o mundo, a existência e o conhecimento. Um dos primeiros filósofos, Sócrates, acreditava que o conhecimento era essencial para a vida ética. O que Sócrates queria dizer ao afirmar "Conhece-te a ti mesmo"?</w:t>
-      </w:r>
+        <w:t xml:space="preserve">Mariana não tem computador pessoal em casa e precisa fazer uma pesquisa na internet para um trabalho de escola. Então, foi até uma </w:t>
+      </w:r>
+      <w:proofErr w:type="spellStart"/>
+      <w:r>
+        <w:t>lan</w:t>
+      </w:r>
+      <w:proofErr w:type="spellEnd"/>
+      <w:r>
+        <w:t xml:space="preserve"> </w:t>
+      </w:r>
+      <w:proofErr w:type="spellStart"/>
+      <w:r>
+        <w:t>house</w:t>
+      </w:r>
+      <w:proofErr w:type="spellEnd"/>
+      <w:r>
+        <w:t xml:space="preserve"> perto de sua casa. Na porta da </w:t>
+      </w:r>
+      <w:proofErr w:type="spellStart"/>
+      <w:r>
+        <w:t>lan</w:t>
+      </w:r>
+      <w:proofErr w:type="spellEnd"/>
+      <w:r>
+        <w:t xml:space="preserve"> </w:t>
+      </w:r>
+      <w:proofErr w:type="spellStart"/>
+      <w:r>
+        <w:t>house</w:t>
+      </w:r>
+      <w:proofErr w:type="spellEnd"/>
+      <w:r>
+        <w:t xml:space="preserve"> havia esta placa:</w:t>
+      </w:r>
+    </w:p>
+    <w:p>
+      <w:r>
+        <w:t xml:space="preserve">Imagem: </w:t>
+      </w:r>
+      <w:r>
+        <w:t>https://qcon-assets-production.s3.amazonaws.com/images/provas/114100/Captura_de%20tela%202024-07-30%20003934.png</w:t>
+      </w:r>
+    </w:p>
+    <w:p>
+      <w:r>
+        <w:rPr>
+          <w:b/>
+          <w:bCs/>
+        </w:rPr>
+        <w:t xml:space="preserve">Assim, quantos reais Mariana pagaria para ficar uma hora e meia usando a internet nessa </w:t>
+      </w:r>
+      <w:proofErr w:type="spellStart"/>
+      <w:r>
+        <w:rPr>
+          <w:b/>
+          <w:bCs/>
+        </w:rPr>
+        <w:t>lan</w:t>
+      </w:r>
+      <w:proofErr w:type="spellEnd"/>
+      <w:r>
+        <w:rPr>
+          <w:b/>
+          <w:bCs/>
+        </w:rPr>
+        <w:t xml:space="preserve"> </w:t>
+      </w:r>
+      <w:proofErr w:type="spellStart"/>
+      <w:r>
+        <w:rPr>
+          <w:b/>
+          <w:bCs/>
+        </w:rPr>
+        <w:t>house</w:t>
+      </w:r>
+      <w:proofErr w:type="spellEnd"/>
+      <w:r>
+        <w:rPr>
+          <w:b/>
+          <w:bCs/>
+        </w:rPr>
+        <w:t>?</w:t>
+      </w:r>
+    </w:p>
+    <w:p>
+      <w:r>
+        <w:t>A) R$ 0,18 </w:t>
+      </w:r>
+    </w:p>
+    <w:p>
+      <w:r>
+        <w:t>B) R$ 2,18 </w:t>
+      </w:r>
+    </w:p>
+    <w:p>
+      <w:r>
+        <w:t>C) R$ 3,08 </w:t>
+      </w:r>
+    </w:p>
+    <w:p>
+      <w:r>
+        <w:t>D) R$ 3,18 </w:t>
+      </w:r>
+    </w:p>
+    <w:p>
+      <w:r>
+        <w:t>E) R$ 12,80</w:t>
+      </w:r>
+    </w:p>
+    <w:p>
+      <w:r>
+        <w:t xml:space="preserve">Correta: </w:t>
+      </w:r>
+      <w:r>
+        <w:t>E</w:t>
+      </w:r>
+    </w:p>
+    <w:p>
+      <w:r>
+        <w:t xml:space="preserve">Explicação: </w:t>
+      </w:r>
+      <w:r>
+        <w:t>Se uma hora e meia tem 90 minutos, basta multiplicar o valor por minuto e adicionar a taxa ao final</w:t>
+      </w:r>
+    </w:p>
+    <w:p>
+      <w:proofErr w:type="gramStart"/>
+      <w:r>
+        <w:t>90 .</w:t>
+      </w:r>
+      <w:proofErr w:type="gramEnd"/>
+      <w:r>
+        <w:t xml:space="preserve"> 0,12 + 2 = 12,8 reais</w:t>
+      </w:r>
+    </w:p>
+    <w:p/>
+    <w:p>
+      <w:r>
+        <w:t>### Nova Questão</w:t>
+      </w:r>
+    </w:p>
+    <w:p>
+      <w:r>
+        <w:t xml:space="preserve">Matéria: </w:t>
+      </w:r>
+      <w:r>
+        <w:t>Matemática</w:t>
+      </w:r>
+    </w:p>
+    <w:p>
+      <w:r>
+        <w:t xml:space="preserve">Assunto: </w:t>
+      </w:r>
+      <w:r>
+        <w:t>Regra de 3</w:t>
+      </w:r>
+    </w:p>
+    <w:p>
+      <w:r>
+        <w:t>Dificuldade: 1</w:t>
+      </w:r>
+    </w:p>
+    <w:p>
+      <w:r>
+        <w:t>Em um ateliê de costura, para confeccionar </w:t>
+      </w:r>
+      <w:r>
+        <w:rPr>
+          <w:b/>
+          <w:bCs/>
+        </w:rPr>
+        <w:t>200 calças jeans, em 5 dias de trabalho, são necessários 10 funcionários.</w:t>
+      </w:r>
+      <w:r>
+        <w:t> Devido a uma crise financeira no ateliê, a gerência decidiu </w:t>
+      </w:r>
+      <w:r>
+        <w:rPr>
+          <w:b/>
+          <w:bCs/>
+        </w:rPr>
+        <w:t>demitir 4 funcionários visando</w:t>
+      </w:r>
+      <w:r>
+        <w:t> a redução de custos. Sabe-se que a produção deverá ser mantida com o novo quadro de funcionários, ou seja, após a demissão.</w:t>
+      </w:r>
+    </w:p>
+    <w:p>
+      <w:r>
+        <w:t>Em quantos dias de trabalho o novo quadro de funcionários confeccionará a mesma quantidade de calças jeans? </w:t>
+      </w:r>
+    </w:p>
+    <w:p>
+      <w:r>
+        <w:t>A) 2,0 </w:t>
+      </w:r>
+    </w:p>
+    <w:p>
+      <w:r>
+        <w:t>B) 3,0 </w:t>
+      </w:r>
+    </w:p>
+    <w:p>
+      <w:r>
+        <w:t>C) 3,3 </w:t>
+      </w:r>
+    </w:p>
+    <w:p>
+      <w:r>
+        <w:lastRenderedPageBreak/>
+        <w:t>D) 8,3 </w:t>
+      </w:r>
+    </w:p>
+    <w:p>
+      <w:r>
+        <w:t>E) 12,0</w:t>
+      </w:r>
+    </w:p>
+    <w:p>
+      <w:r>
+        <w:t xml:space="preserve">Correta: </w:t>
+      </w:r>
+      <w:r>
+        <w:t>D</w:t>
+      </w:r>
+    </w:p>
+    <w:p>
+      <w:r>
+        <w:t xml:space="preserve">Explicação: </w:t>
+      </w:r>
+      <w:r>
+        <w:t>Vamos calcular usando a regra de três</w:t>
+      </w:r>
+    </w:p>
+    <w:p>
+      <w:r>
+        <w:t>5 dias — 10 funcionários</w:t>
+      </w:r>
+    </w:p>
+    <w:p>
+      <w:r>
+        <w:t>x dias — 6 funcionários</w:t>
+      </w:r>
+    </w:p>
+    <w:p>
+      <w:r>
+        <w:t>Como quanto menos funcionários, mais dias, essas são grandezas inversamente proporcionais, então multiplicarei direto</w:t>
+      </w:r>
+    </w:p>
+    <w:p>
+      <w:r>
+        <w:t>6.x = 5.10</w:t>
+      </w:r>
+    </w:p>
+    <w:p>
+      <w:r>
+        <w:t>x = 50/6</w:t>
+      </w:r>
+    </w:p>
+    <w:p>
+      <w:r>
+        <w:t>x = 8,33</w:t>
+      </w:r>
+    </w:p>
+    <w:p/>
+    <w:p>
+      <w:r>
+        <w:t>### Nova Questão</w:t>
+      </w:r>
+    </w:p>
+    <w:p>
+      <w:r>
+        <w:t xml:space="preserve">Matéria: </w:t>
+      </w:r>
+      <w:r>
+        <w:t>Matemática</w:t>
+      </w:r>
+    </w:p>
+    <w:p>
+      <w:r>
+        <w:t xml:space="preserve">Assunto: </w:t>
+      </w:r>
+      <w:r>
+        <w:t>Regra de 3</w:t>
+      </w:r>
+    </w:p>
+    <w:p>
+      <w:r>
+        <w:t>Dificuldade: 1</w:t>
+      </w:r>
+    </w:p>
+    <w:p>
+      <w:r>
+        <w:t>Uma família decidiu comprar um aparelho condicionador de ar usando como critério de escolha seu consumo mensal de energia. Suponha que o valor de </w:t>
+      </w:r>
+      <w:r>
+        <w:rPr>
+          <w:b/>
+          <w:bCs/>
+        </w:rPr>
+        <w:t>1 kWh da conta de energia elétrica dessa família custe R$ 0,58 </w:t>
+      </w:r>
+      <w:r>
+        <w:t>(impostos incluídos) e que há bandeira </w:t>
+      </w:r>
+      <w:r>
+        <w:rPr>
+          <w:b/>
+          <w:bCs/>
+        </w:rPr>
+        <w:t>tarifária vermelha correspondendo a R$ 0,045 para cada 1 kWh consumido. </w:t>
+      </w:r>
+    </w:p>
+    <w:p>
+      <w:r>
+        <w:rPr>
+          <w:b/>
+          <w:bCs/>
+        </w:rPr>
+        <w:t>O uso desse aparelho deve representar um acréscimo mensal na conta de energia elétrica da família de R$ 150,00. </w:t>
+      </w:r>
+    </w:p>
+    <w:p>
+      <w:r>
+        <w:rPr>
+          <w:b/>
+          <w:bCs/>
+        </w:rPr>
+        <w:t>O consumo de energia elétrica mensal mais próximo, em quilowatt-hora, que o aparelho deve ter é igual a</w:t>
+      </w:r>
+      <w:r>
+        <w:t> </w:t>
+      </w:r>
+    </w:p>
+    <w:p>
+      <w:r>
+        <w:t>A) 286. </w:t>
+      </w:r>
+    </w:p>
+    <w:p>
+      <w:r>
+        <w:t>B) 280. </w:t>
+      </w:r>
+    </w:p>
+    <w:p>
+      <w:r>
+        <w:t>C) 259. </w:t>
+      </w:r>
+    </w:p>
+    <w:p>
+      <w:r>
+        <w:t>D) 240. </w:t>
+      </w:r>
+    </w:p>
+    <w:p>
+      <w:r>
+        <w:t>E) 146.</w:t>
+      </w:r>
+    </w:p>
+    <w:p>
+      <w:r>
+        <w:t xml:space="preserve">Correta: </w:t>
+      </w:r>
+      <w:r>
+        <w:t>D</w:t>
+      </w:r>
+    </w:p>
+    <w:p>
+      <w:r>
+        <w:t xml:space="preserve">Explicação: </w:t>
+      </w:r>
+      <w:r>
+        <w:t>Sabendo que paga 0,58 reais e devemos adicionar a tarifa de 0,045 reais da bandeira vermelha, por kWh a família gasta</w:t>
+      </w:r>
+    </w:p>
+    <w:p>
+      <w:r>
+        <w:t>0,58 + 0,045 = 0,625 reais</w:t>
+      </w:r>
+    </w:p>
+    <w:p>
+      <w:r>
+        <w:t>Sabemos que a família pagou 150 reais, então os kWh gastos foram</w:t>
+      </w:r>
+    </w:p>
+    <w:p>
+      <w:r>
+        <w:lastRenderedPageBreak/>
+        <w:t>150/0,625 = 240 kWh</w:t>
+      </w:r>
+    </w:p>
+    <w:p/>
+    <w:p/>
+    <w:p>
+      <w:r>
+        <w:t>### Nova Questão</w:t>
+      </w:r>
+    </w:p>
+    <w:p>
+      <w:r>
+        <w:t xml:space="preserve">Matéria: </w:t>
+      </w:r>
+      <w:r>
+        <w:t>Matemática</w:t>
+      </w:r>
+    </w:p>
+    <w:p>
+      <w:r>
+        <w:t xml:space="preserve">Assunto: </w:t>
+      </w:r>
+      <w:r>
+        <w:t>Unidade de Medida</w:t>
+      </w:r>
+    </w:p>
+    <w:p>
+      <w:r>
+        <w:t>Dificuldade: 1</w:t>
+      </w:r>
+    </w:p>
+    <w:p>
+      <w:r>
+        <w:t>Com o intuito de fazer bombons para vender, uma doceira comprou uma barra de </w:t>
+      </w:r>
+      <w:r>
+        <w:rPr>
+          <w:b/>
+          <w:bCs/>
+        </w:rPr>
+        <w:t xml:space="preserve">2 kg de chocolate e 1 L de creme de leite. De acordo com a receita, cada bombom deverá ter exatamente 34 g de chocolate e 12 </w:t>
+      </w:r>
+      <w:proofErr w:type="spellStart"/>
+      <w:r>
+        <w:rPr>
+          <w:b/>
+          <w:bCs/>
+        </w:rPr>
+        <w:t>mL</w:t>
+      </w:r>
+      <w:proofErr w:type="spellEnd"/>
+      <w:r>
+        <w:rPr>
+          <w:b/>
+          <w:bCs/>
+        </w:rPr>
+        <w:t xml:space="preserve"> de creme de leite.</w:t>
+      </w:r>
+    </w:p>
+    <w:p>
+      <w:r>
+        <w:t>Respeitando os critérios estabelecidos, </w:t>
+      </w:r>
+      <w:r>
+        <w:rPr>
+          <w:b/>
+          <w:bCs/>
+        </w:rPr>
+        <w:t>quantos bombons a doceira poderá fazer utilizando o máximo que puder os ingredientes comprados?</w:t>
+      </w:r>
+    </w:p>
+    <w:p>
+      <w:r>
+        <w:t>A) 5</w:t>
+      </w:r>
+    </w:p>
+    <w:p>
+      <w:r>
+        <w:t>B) 8</w:t>
+      </w:r>
+    </w:p>
+    <w:p>
+      <w:r>
+        <w:t>C) 58</w:t>
+      </w:r>
+    </w:p>
+    <w:p>
+      <w:r>
+        <w:t>D) 71</w:t>
+      </w:r>
+    </w:p>
+    <w:p>
+      <w:r>
+        <w:t>E) 83</w:t>
+      </w:r>
+    </w:p>
+    <w:p>
+      <w:r>
+        <w:t xml:space="preserve">Correta: </w:t>
+      </w:r>
+      <w:r>
+        <w:t>C</w:t>
+      </w:r>
+    </w:p>
+    <w:p>
+      <w:r>
+        <w:t xml:space="preserve">Explicação: </w:t>
+      </w:r>
+      <w:r>
+        <w:t>Sabendo que </w:t>
+      </w:r>
+    </w:p>
+    <w:p>
+      <w:r>
+        <w:t>2kg = 2000g de chocolate</w:t>
+      </w:r>
+    </w:p>
+    <w:p>
+      <w:r>
+        <w:t>e cada bombom tem 34 gramas de chocolate</w:t>
+      </w:r>
+    </w:p>
+    <w:p>
+      <w:r>
+        <w:t>2kg de chocolate suporta </w:t>
+      </w:r>
+    </w:p>
+    <w:p>
+      <w:r>
+        <w:t>2000/34 = 58.824 bombons</w:t>
+      </w:r>
+    </w:p>
+    <w:p>
+      <w:r>
+        <w:t xml:space="preserve">se 1L = 1000 </w:t>
+      </w:r>
+      <w:proofErr w:type="spellStart"/>
+      <w:r>
+        <w:t>mL</w:t>
+      </w:r>
+      <w:proofErr w:type="spellEnd"/>
+      <w:r>
+        <w:t xml:space="preserve"> de creme de leite e cada bombom tem 12 </w:t>
+      </w:r>
+      <w:proofErr w:type="spellStart"/>
+      <w:r>
+        <w:t>mL</w:t>
+      </w:r>
+      <w:proofErr w:type="spellEnd"/>
+      <w:r>
+        <w:t xml:space="preserve"> de creme de leite, 1L de creme de leite faria</w:t>
+      </w:r>
+    </w:p>
+    <w:p>
+      <w:r>
+        <w:t>1000/12 = 83.333 bombons</w:t>
+      </w:r>
+    </w:p>
+    <w:p>
+      <w:r>
+        <w:t>como o chocolate faz menos bombons que a quantidade m</w:t>
+      </w:r>
+      <w:r>
+        <w:t>á</w:t>
+      </w:r>
+      <w:r>
+        <w:t>xima de creme de leite, o máximo que conseguimos fazer são 58 bombons!</w:t>
+      </w:r>
+    </w:p>
+    <w:p/>
+    <w:p>
+      <w:r>
+        <w:t>### Nova Questão</w:t>
+      </w:r>
+    </w:p>
+    <w:p>
+      <w:r>
+        <w:t>Matéria: Matemática</w:t>
+      </w:r>
+    </w:p>
+    <w:p>
+      <w:r>
+        <w:t xml:space="preserve">Assunto: </w:t>
+      </w:r>
+      <w:r>
+        <w:t>Sistema de equações</w:t>
+      </w:r>
+    </w:p>
+    <w:p>
+      <w:r>
+        <w:t>Dificuldade: 1</w:t>
+      </w:r>
+    </w:p>
+    <w:p>
+      <w:r>
+        <w:lastRenderedPageBreak/>
+        <w:t>Uma pessoa pretende viajar por uma companhia aérea que despacha gratuitamente uma </w:t>
+      </w:r>
+      <w:r>
+        <w:rPr>
+          <w:b/>
+          <w:bCs/>
+        </w:rPr>
+        <w:t>mala com até 10kg.</w:t>
+      </w:r>
+    </w:p>
+    <w:p>
+      <w:pPr>
+        <w:rPr>
+          <w:b/>
+          <w:bCs/>
+        </w:rPr>
+      </w:pPr>
+      <w:r>
+        <w:t>Em duas viagens que realizou, essa pessoa utilizou a mesma mala e </w:t>
+      </w:r>
+      <w:r>
+        <w:rPr>
+          <w:b/>
+          <w:bCs/>
+        </w:rPr>
+        <w:t>conseguiu 10 kg com as seguintes combinações de itens:</w:t>
+      </w:r>
+    </w:p>
+    <w:p>
+      <w:pPr>
+        <w:rPr>
+          <w:b/>
+          <w:bCs/>
+        </w:rPr>
+      </w:pPr>
+      <w:r>
+        <w:rPr>
+          <w:b/>
+          <w:bCs/>
+        </w:rPr>
+        <w:t xml:space="preserve">Imagem: </w:t>
+      </w:r>
+      <w:hyperlink r:id="rId5" w:history="1">
+        <w:r>
+          <w:rPr>
+            <w:rStyle w:val="Hyperlink"/>
+            <w:b/>
+            <w:bCs/>
+          </w:rPr>
+          <w:t>https://s3.amazonaws.com/qcon-assets-production/images/provas/86197/aba7642b69497df391ef.png</w:t>
+        </w:r>
+      </w:hyperlink>
+    </w:p>
+    <w:p>
+      <w:r>
+        <w:t>Para ter certeza de que sua bagagem terá massa de 10 kg, ela </w:t>
+      </w:r>
+      <w:r>
+        <w:rPr>
+          <w:b/>
+          <w:bCs/>
+        </w:rPr>
+        <w:t>decide levar essa mala com duas calças, um sapato e o máximo de camisetas</w:t>
+      </w:r>
+      <w:r>
+        <w:t>, admitindo que itens do mesmo tipo têm a mesma massa.</w:t>
+      </w:r>
+    </w:p>
+    <w:p>
+      <w:r>
+        <w:t>Qual a </w:t>
+      </w:r>
+      <w:r>
+        <w:rPr>
+          <w:b/>
+          <w:bCs/>
+        </w:rPr>
+        <w:t>quantidade máxima de camisetas</w:t>
+      </w:r>
+      <w:r>
+        <w:t> que essa pessoa poderá levar?</w:t>
+      </w:r>
+    </w:p>
+    <w:p>
+      <w:r>
+        <w:t>A) 22</w:t>
+      </w:r>
+    </w:p>
+    <w:p>
+      <w:r>
+        <w:t>B) 24</w:t>
+      </w:r>
+    </w:p>
+    <w:p>
+      <w:r>
+        <w:t>C) 26</w:t>
+      </w:r>
+    </w:p>
+    <w:p>
+      <w:r>
+        <w:t>D) 33</w:t>
+      </w:r>
+    </w:p>
+    <w:p>
+      <w:r>
+        <w:t>E) 39</w:t>
+      </w:r>
+    </w:p>
+    <w:p>
+      <w:r>
+        <w:t>Correta: B</w:t>
+      </w:r>
+    </w:p>
+    <w:p>
+      <w:r>
+        <w:t xml:space="preserve">Explicação: </w:t>
+      </w:r>
+      <w:r>
+        <w:t>Formando um sistema de equações com os dados da tabela temos</w:t>
+      </w:r>
+    </w:p>
+    <w:p>
+      <w:pPr>
+        <w:rPr>
+          <w:lang w:val="en-US"/>
+        </w:rPr>
+      </w:pPr>
+      <w:r>
+        <w:rPr>
+          <w:lang w:val="en-US"/>
+        </w:rPr>
+        <w:t>1ª 12x + 4y + 3z = 10kg</w:t>
+      </w:r>
+    </w:p>
+    <w:p>
+      <w:pPr>
+        <w:rPr>
+          <w:lang w:val="en-US"/>
+        </w:rPr>
+      </w:pPr>
+      <w:r>
+        <w:rPr>
+          <w:lang w:val="en-US"/>
+        </w:rPr>
+        <w:t>2ª 18x + 3y + 2z = 10kg</w:t>
+      </w:r>
+    </w:p>
+    <w:p>
+      <w:r>
+        <w:t xml:space="preserve">Temos um sistema formado </w:t>
+      </w:r>
+      <w:proofErr w:type="gramStart"/>
+      <w:r>
+        <w:t>por 3 incógnitas</w:t>
+      </w:r>
+      <w:proofErr w:type="gramEnd"/>
+      <w:r>
+        <w:t xml:space="preserve"> porém apenas duas equações, para a terceira precisamos descobrir o coeficiente de x que chamaremos de a, onde temos a camisetas, 2 calças e 1 sapato.</w:t>
+      </w:r>
+    </w:p>
+    <w:p>
+      <w:r>
+        <w:t xml:space="preserve">3ª </w:t>
+      </w:r>
+      <w:proofErr w:type="spellStart"/>
+      <w:r>
+        <w:t>ax</w:t>
+      </w:r>
+      <w:proofErr w:type="spellEnd"/>
+      <w:r>
+        <w:t xml:space="preserve"> + 2y + z = 10kg</w:t>
+      </w:r>
+    </w:p>
+    <w:p>
+      <w:r>
+        <w:t>Conseguimos formar uma igualdade subtraindo 2ª – 1ª, onde teremos</w:t>
+      </w:r>
+    </w:p>
+    <w:p>
+      <w:r>
+        <w:t>6x -y – z = 0</w:t>
+      </w:r>
+    </w:p>
+    <w:p>
+      <w:r>
+        <w:t>Onde podemos concluir que</w:t>
+      </w:r>
+    </w:p>
+    <w:p>
+      <w:r>
+        <w:t>6x = y + z</w:t>
+      </w:r>
+    </w:p>
+    <w:p>
+      <w:r>
+        <w:t>Reorganizando a 2ª equação temos</w:t>
+      </w:r>
+    </w:p>
+    <w:p>
+      <w:r>
+        <w:t>18x + y + z + 2y + z = 10kg</w:t>
+      </w:r>
+    </w:p>
+    <w:p>
+      <w:r>
+        <w:t>Já que y + z = 6x, temos</w:t>
+      </w:r>
+    </w:p>
+    <w:p>
+      <w:r>
+        <w:t>18x + 6x + 2y + z = 10</w:t>
+      </w:r>
+    </w:p>
+    <w:p>
+      <w:r>
+        <w:t>24x + 2y + z = 10</w:t>
+      </w:r>
+    </w:p>
+    <w:p>
+      <w:r>
+        <w:t>Que está exatamente no formato que queremos e descobrimos que a = 24</w:t>
+      </w:r>
+    </w:p>
+    <w:p/>
+    <w:p>
+      <w:r>
+        <w:lastRenderedPageBreak/>
+        <w:t>### Nova Questão</w:t>
+      </w:r>
+    </w:p>
+    <w:p>
+      <w:r>
+        <w:t>Matéria: Matemática</w:t>
+      </w:r>
+    </w:p>
+    <w:p>
+      <w:r>
+        <w:t>Assunto: Unidade de Medida</w:t>
+      </w:r>
+    </w:p>
+    <w:p>
+      <w:r>
+        <w:t>Dificuldade: 1</w:t>
+      </w:r>
+    </w:p>
+    <w:p>
+      <w:r>
+        <w:t>O projeto de transposição do Rio São Francisco consiste na tentativa de solucionar um problema que há muito afeta as populações do semiárido brasileiro, a seca. </w:t>
+      </w:r>
+      <w:r>
+        <w:rPr>
+          <w:b/>
+          <w:bCs/>
+        </w:rPr>
+        <w:t>O projeto prevê a retirada de 26,4 m³/s de água desse rio.</w:t>
+      </w:r>
+      <w:r>
+        <w:t> Para tornar mais compreensível a informação do volume de água a ser retirado, </w:t>
+      </w:r>
+      <w:r>
+        <w:rPr>
+          <w:b/>
+          <w:bCs/>
+        </w:rPr>
+        <w:t>deseja-se expressar essa quantidade em litro por minuto. </w:t>
+      </w:r>
+    </w:p>
+    <w:p>
+      <w:r>
+        <w:t>Disponível em: www.infoescola.com. Acesso em: 28 out. 2015. </w:t>
+      </w:r>
+    </w:p>
+    <w:p>
+      <w:r>
+        <w:t>Com base nas informações, qual expressão representa a quantidade de água retirada, em litro por minuto?</w:t>
+      </w:r>
+    </w:p>
+    <w:p>
       <w:r>
         <w:br/>
       </w:r>
       <w:r>
-        <w:t>De acordo com esse texto, a língua falada pelos pomeranos</w:t>
-      </w:r>
-    </w:p>
-    <w:p>
-      <w:r>
-        <w:t>A) É importante conhecer a política.</w:t>
-      </w:r>
-    </w:p>
-    <w:p>
-      <w:r>
-        <w:t>B) Devemos refletir sobre nossos próprios valores e crenças.</w:t>
-      </w:r>
-    </w:p>
-    <w:p>
-      <w:r>
-        <w:t>C) A filosofia é uma ciência exata.</w:t>
-      </w:r>
-    </w:p>
-    <w:p>
-      <w:r>
-        <w:t>D) A felicidade é alcançada pela riqueza.</w:t>
-      </w:r>
-    </w:p>
-    <w:p>
-      <w:r>
-        <w:t>E) A verdade é relativa.</w:t>
+        <w:t xml:space="preserve">A) </w:t>
+      </w:r>
+      <w:r>
+        <w:t xml:space="preserve">26,4/1 </w:t>
+      </w:r>
+      <w:proofErr w:type="gramStart"/>
+      <w:r>
+        <w:t>000  x</w:t>
+      </w:r>
+      <w:proofErr w:type="gramEnd"/>
+      <w:r>
+        <w:t>  60</w:t>
+      </w:r>
+    </w:p>
+    <w:p>
+      <w:r>
+        <w:rPr>
+          <w:b/>
+          <w:bCs/>
+        </w:rPr>
+        <w:t>B</w:t>
+      </w:r>
+      <w:r>
+        <w:t xml:space="preserve">) </w:t>
+      </w:r>
+      <w:r>
+        <w:t>26,4/</w:t>
+      </w:r>
+      <w:proofErr w:type="gramStart"/>
+      <w:r>
+        <w:t>10  x</w:t>
+      </w:r>
+      <w:proofErr w:type="gramEnd"/>
+      <w:r>
+        <w:t>  60</w:t>
+      </w:r>
+    </w:p>
+    <w:p>
+      <w:r>
+        <w:rPr>
+          <w:b/>
+          <w:bCs/>
+        </w:rPr>
+        <w:t>C</w:t>
+      </w:r>
+      <w:r>
+        <w:t xml:space="preserve">) </w:t>
+      </w:r>
+      <w:r>
+        <w:t>26,4 × 1 × 60</w:t>
+      </w:r>
+    </w:p>
+    <w:p>
+      <w:r>
+        <w:rPr>
+          <w:b/>
+          <w:bCs/>
+        </w:rPr>
+        <w:t>D</w:t>
+      </w:r>
+      <w:r>
+        <w:t xml:space="preserve">) </w:t>
+      </w:r>
+      <w:r>
+        <w:t>26,4 × 10 × 60</w:t>
+      </w:r>
+    </w:p>
+    <w:p>
+      <w:r>
+        <w:rPr>
+          <w:b/>
+          <w:bCs/>
+        </w:rPr>
+        <w:t>E</w:t>
+      </w:r>
+      <w:r>
+        <w:t xml:space="preserve">) </w:t>
+      </w:r>
+      <w:r>
+        <w:t>26,4 × 1 000 × 60</w:t>
+      </w:r>
+    </w:p>
+    <w:p>
+      <w:r>
+        <w:t xml:space="preserve">Correta: </w:t>
+      </w:r>
+      <w:r>
+        <w:t>E</w:t>
+      </w:r>
+    </w:p>
+    <w:p>
+      <w:r>
+        <w:t>Explicação:</w:t>
+      </w:r>
+      <w:r>
+        <w:t xml:space="preserve"> </w:t>
+      </w:r>
+      <w:r>
+        <w:t>1 m³ = 1000 dm³ = 1000 L</w:t>
+      </w:r>
+    </w:p>
+    <w:p>
+      <w:r>
+        <w:t>Então temos que multiplicar por 1000</w:t>
+      </w:r>
+    </w:p>
+    <w:p>
+      <w:r>
+        <w:t>26,4*1000L/s</w:t>
+      </w:r>
+    </w:p>
+    <w:p>
+      <w:r>
+        <w:t xml:space="preserve">Para transformar em segundo temos que dividir o denominador por 60, mas quando dividimos o denominador, estamos no fim das contas multiplicando o numerador por </w:t>
+      </w:r>
+      <w:proofErr w:type="gramStart"/>
+      <w:r>
+        <w:t>60.Entao</w:t>
+      </w:r>
+      <w:proofErr w:type="gramEnd"/>
+      <w:r>
+        <w:t> </w:t>
+      </w:r>
+    </w:p>
+    <w:p>
+      <w:r>
+        <w:t>26,4*1000L/s = 26,4*1000*60L/min</w:t>
+      </w:r>
+    </w:p>
+    <w:p/>
+    <w:p>
+      <w:r>
+        <w:t>### Nova Questão</w:t>
+      </w:r>
+    </w:p>
+    <w:p>
+      <w:r>
+        <w:t>Matéria: Matemática</w:t>
+      </w:r>
+    </w:p>
+    <w:p>
+      <w:r>
+        <w:t xml:space="preserve">Assunto: </w:t>
+      </w:r>
+      <w:r>
+        <w:t>Escala</w:t>
+      </w:r>
+    </w:p>
+    <w:p>
+      <w:r>
+        <w:t>Dificuldade: 1</w:t>
+      </w:r>
+    </w:p>
+    <w:p>
+      <w:r>
+        <w:t>A figura a seguir representa parte da planta de um loteamento, em que foi usada a </w:t>
+      </w:r>
+      <w:r>
+        <w:rPr>
+          <w:b/>
+          <w:bCs/>
+        </w:rPr>
+        <w:t xml:space="preserve">escala </w:t>
+      </w:r>
+      <w:proofErr w:type="gramStart"/>
+      <w:r>
+        <w:rPr>
+          <w:b/>
+          <w:bCs/>
+        </w:rPr>
+        <w:t>1 :</w:t>
+      </w:r>
+      <w:proofErr w:type="gramEnd"/>
+      <w:r>
+        <w:rPr>
+          <w:b/>
+          <w:bCs/>
+        </w:rPr>
+        <w:t xml:space="preserve"> 1 000. No centro da planta uma área circular, com diâmetro de 8 cm</w:t>
+      </w:r>
+      <w:r>
+        <w:t>, foi destinada para a construção de uma praça.</w:t>
+      </w:r>
+    </w:p>
+    <w:p>
+      <w:r>
+        <w:t xml:space="preserve">Imagem: </w:t>
+      </w:r>
+      <w:hyperlink r:id="rId6" w:history="1">
+        <w:r>
+          <w:rPr>
+            <w:rStyle w:val="Hyperlink"/>
+          </w:rPr>
+          <w:t>https://arquivos.qconcursos.com/images/provas/59750/695aa74614c0a587cacd.png</w:t>
+        </w:r>
+      </w:hyperlink>
+    </w:p>
+    <w:p>
+      <w:r>
+        <w:t>O diâmetro real dessa praça, em metro, é: </w:t>
+      </w:r>
+    </w:p>
+    <w:p>
+      <w:r>
+        <w:lastRenderedPageBreak/>
+        <w:t>A) 1 250 </w:t>
+      </w:r>
+    </w:p>
+    <w:p>
+      <w:r>
+        <w:t>B) 800 </w:t>
+      </w:r>
+    </w:p>
+    <w:p>
+      <w:r>
+        <w:t>C) 125 </w:t>
+      </w:r>
+    </w:p>
+    <w:p>
+      <w:r>
+        <w:t>D) 80 </w:t>
+      </w:r>
+    </w:p>
+    <w:p>
+      <w:r>
+        <w:t>E) 8</w:t>
+      </w:r>
+    </w:p>
+    <w:p>
+      <w:r>
+        <w:t xml:space="preserve">Correta: </w:t>
+      </w:r>
+      <w:r>
+        <w:t>D</w:t>
+      </w:r>
+    </w:p>
+    <w:p>
+      <w:r>
+        <w:t>Explicação:</w:t>
+      </w:r>
+      <w:r>
+        <w:t xml:space="preserve"> </w:t>
+      </w:r>
+      <w:r>
+        <w:t xml:space="preserve">A escala sendo </w:t>
+      </w:r>
+      <w:proofErr w:type="gramStart"/>
+      <w:r>
+        <w:t>1 :</w:t>
+      </w:r>
+      <w:proofErr w:type="gramEnd"/>
+      <w:r>
+        <w:t xml:space="preserve"> 1000 e no mapa tem 8 cm, basta multiplicar</w:t>
+      </w:r>
+    </w:p>
+    <w:p>
+      <w:r>
+        <w:t>8.1000 = 8000 cm em metros temos</w:t>
+      </w:r>
+    </w:p>
+    <w:p>
+      <w:r>
+        <w:t>8000 cm = 80 m</w:t>
+      </w:r>
+    </w:p>
+    <w:p/>
+    <w:p>
+      <w:r>
+        <w:t>### Nova Questão</w:t>
+      </w:r>
+    </w:p>
+    <w:p>
+      <w:r>
+        <w:t>Matéria: Matemática</w:t>
+      </w:r>
+    </w:p>
+    <w:p>
+      <w:r>
+        <w:t>Assunto: Razão e proporção</w:t>
+      </w:r>
+    </w:p>
+    <w:p>
+      <w:r>
+        <w:t>Dificuldade: 1</w:t>
+      </w:r>
+    </w:p>
+    <w:p>
+      <w:r>
+        <w:t>Os tipos de prata normalmente vendidos são 975, 950 e 925. Essa classificação é feita de acordo com a sua pureza. Por exemplo,</w:t>
+      </w:r>
+      <w:r>
+        <w:rPr>
+          <w:b/>
+          <w:bCs/>
+        </w:rPr>
+        <w:t> a prata 975 é a substância constituída de 975 partes de prata pura e 25 partes de cobre em 1 000 partes da substância</w:t>
+      </w:r>
+      <w:r>
+        <w:t>. Já a prata 950 é constituída de 950 partes de prata pura e 50 de cobre em 1 000; e a prata 925 é constituída de 925 partes de prata pura e 75 partes de cobre em 1 000. Um ourives </w:t>
+      </w:r>
+      <w:r>
+        <w:rPr>
+          <w:b/>
+          <w:bCs/>
+        </w:rPr>
+        <w:t>possui 10 gramas de prata 925 e deseja obter 40 gramas de prata 950 para produção de uma joia.</w:t>
+      </w:r>
+    </w:p>
+    <w:p>
+      <w:r>
+        <w:t>Nessas condições, </w:t>
+      </w:r>
+      <w:r>
+        <w:rPr>
+          <w:b/>
+          <w:bCs/>
+        </w:rPr>
+        <w:t>quantos gramas de prata e de cobre, respectivamente, devem ser fundidos com os 10 gramas de prata 925?</w:t>
+      </w:r>
+    </w:p>
+    <w:p>
+      <w:r>
+        <w:t>A) 29,25 e 0,75</w:t>
+      </w:r>
+    </w:p>
+    <w:p>
+      <w:r>
+        <w:t>B) 28,75 e 1,25</w:t>
+      </w:r>
+    </w:p>
+    <w:p>
+      <w:r>
+        <w:t>C) 28,50 e 1,50</w:t>
+      </w:r>
+    </w:p>
+    <w:p>
+      <w:r>
+        <w:t>D) 27,75 e 2,25</w:t>
+      </w:r>
+    </w:p>
+    <w:p>
+      <w:r>
+        <w:t>E) 25,00 e 5,00</w:t>
       </w:r>
     </w:p>
     <w:p>
@@ -71,10 +1248,39 @@
     </w:p>
     <w:p>
       <w:r>
-        <w:t xml:space="preserve">Explicação: </w:t>
-      </w:r>
-      <w:r>
-        <w:t>Sócrates acreditava que o autoconhecimento era essencial para uma vida ética, incentivando as pessoas a refletirem sobre suas próprias crenças e valores como base para tomar decisões justas.</w:t>
+        <w:t>Explicação:</w:t>
+      </w:r>
+      <w:r>
+        <w:t xml:space="preserve"> </w:t>
+      </w:r>
+      <w:r>
+        <w:t>Se tenho 10g de prata 925, significa que tenho</w:t>
+      </w:r>
+    </w:p>
+    <w:p>
+      <w:r>
+        <w:t>10.75/1000 = 750/1000 = 0,75 g de bronze</w:t>
+      </w:r>
+    </w:p>
+    <w:p>
+      <w:r>
+        <w:t>Para obter 40 gramas de prata 950 quero ter</w:t>
+      </w:r>
+    </w:p>
+    <w:p>
+      <w:r>
+        <w:t>40.50/1000 = 2000/1000 = 2 g de bronze</w:t>
+      </w:r>
+    </w:p>
+    <w:p>
+      <w:r>
+        <w:t>Então faltam</w:t>
+      </w:r>
+    </w:p>
+    <w:p>
+      <w:r>
+        <w:lastRenderedPageBreak/>
+        <w:t>2,00 – 0,75 = 1,25 g de bronze</w:t>
       </w:r>
     </w:p>
     <w:p/>
@@ -85,12 +1291,12 @@
     </w:p>
     <w:p>
       <w:r>
-        <w:t>Matéria: Filosofia</w:t>
-      </w:r>
-    </w:p>
-    <w:p>
-      <w:r>
-        <w:t>Assunto: Ética</w:t>
+        <w:t>Matéria: Matemática</w:t>
+      </w:r>
+    </w:p>
+    <w:p>
+      <w:r>
+        <w:t>Assunto: Unidade de Medida</w:t>
       </w:r>
     </w:p>
     <w:p>
@@ -100,94 +1306,66 @@
     </w:p>
     <w:p>
       <w:r>
-        <w:t>Aristóteles afirmou que a virtude está no "caminho do meio". O que isso significa?</w:t>
-      </w:r>
-    </w:p>
-    <w:p>
-      <w:r>
-        <w:t>A) Ser indeciso é uma virtude.</w:t>
-      </w:r>
-    </w:p>
-    <w:p>
-      <w:r>
-        <w:t>B) A virtude é alcançada evitando os extremos e buscando o equilíbrio.</w:t>
-      </w:r>
-    </w:p>
-    <w:p>
-      <w:r>
-        <w:t>C) A virtude é determinada pela riqueza.</w:t>
-      </w:r>
-    </w:p>
-    <w:p>
-      <w:r>
-        <w:t>D) A virtude não depende de nossos atos.</w:t>
-      </w:r>
-    </w:p>
-    <w:p>
-      <w:r>
-        <w:t>E) A virtude é um talento inato.</w:t>
-      </w:r>
-    </w:p>
-    <w:p>
-      <w:r>
-        <w:t>Correta: B</w:t>
-      </w:r>
-    </w:p>
-    <w:p>
-      <w:r>
-        <w:t>Explicação: Aristóteles acreditava que a virtude está no meio-termo, ou seja, na busca por equilíbrio entre os extremos, como a coragem entre a covardia e a imprudência.</w:t>
-      </w:r>
-    </w:p>
-    <w:p/>
-    <w:p>
-      <w:r>
-        <w:t>### Nova Questão</w:t>
-      </w:r>
-    </w:p>
-    <w:p>
-      <w:r>
-        <w:lastRenderedPageBreak/>
-        <w:t>Matéria: Filosofia</w:t>
-      </w:r>
-    </w:p>
-    <w:p>
-      <w:r>
-        <w:t>Assunto: Filosofia Moderna</w:t>
-      </w:r>
-    </w:p>
-    <w:p>
-      <w:r>
-        <w:t>Dificuldade: 1</w:t>
-      </w:r>
-    </w:p>
-    <w:p>
-      <w:r>
-        <w:t>Descartes, em sua obra "Meditações", buscava uma base sólida para o conhecimento. Qual frase famosa resume seu método?</w:t>
-      </w:r>
-    </w:p>
-    <w:p>
-      <w:r>
-        <w:t>A) "O homem é a medida de todas as coisas."</w:t>
-      </w:r>
-    </w:p>
-    <w:p>
-      <w:r>
-        <w:t>B) "A virtude é o caminho do meio."</w:t>
-      </w:r>
-    </w:p>
-    <w:p>
-      <w:r>
-        <w:t>C) "Penso, logo existo."</w:t>
-      </w:r>
-    </w:p>
-    <w:p>
-      <w:r>
-        <w:t>D) "A filosofia é filha do medo."</w:t>
-      </w:r>
-    </w:p>
-    <w:p>
-      <w:r>
-        <w:t>E) "A verdade é o fim de toda busca."</w:t>
+        <w:t>A cotação de uma moeda em relação a uma segunda moeda é o valor que custa para comprar uma unidade da primeira moeda, utilizando a segunda moeda. Por exemplo, se a cotação do dólar é 1,6 real, isso significa que para comprar 1 dólar é necessário 1,6 real.</w:t>
+      </w:r>
+    </w:p>
+    <w:p>
+      <w:r>
+        <w:t>Suponha que a cotação do dólar, em reais, seja de 1,6 real, a do euro, em reais, seja de 2,4 reais e a cotação da libra, em euros, seja de 1,1 euro.</w:t>
+      </w:r>
+    </w:p>
+    <w:p>
+      <w:r>
+        <w:t>Qual é a cotação da libra, em dólares?</w:t>
+      </w:r>
+    </w:p>
+    <w:p>
+      <w:r>
+        <w:t xml:space="preserve">A) </w:t>
+      </w:r>
+      <w:r>
+        <w:t>4,224 dólares</w:t>
+      </w:r>
+    </w:p>
+    <w:p>
+      <w:r>
+        <w:t xml:space="preserve">B) </w:t>
+      </w:r>
+      <w:r>
+        <w:t>2,64 dólares</w:t>
+      </w:r>
+    </w:p>
+    <w:p>
+      <w:r>
+        <w:t xml:space="preserve">C) </w:t>
+      </w:r>
+      <w:r>
+        <w:t>1,65</w:t>
+      </w:r>
+      <w:r>
+        <w:t xml:space="preserve"> dólares</w:t>
+      </w:r>
+    </w:p>
+    <w:p>
+      <w:r>
+        <w:t xml:space="preserve">D) </w:t>
+      </w:r>
+      <w:r>
+        <w:t>1,50</w:t>
+      </w:r>
+      <w:r>
+        <w:t xml:space="preserve"> dólares</w:t>
+      </w:r>
+    </w:p>
+    <w:p>
+      <w:r>
+        <w:t xml:space="preserve">E) </w:t>
+      </w:r>
+      <w:r>
+        <w:t>1,36</w:t>
+      </w:r>
+      <w:r>
+        <w:t xml:space="preserve"> dólares</w:t>
       </w:r>
     </w:p>
     <w:p>
@@ -197,68 +1375,28 @@
     </w:p>
     <w:p>
       <w:r>
-        <w:t>Explicação: "Penso, logo existo" é a conclusão de Descartes para estabelecer uma base inquestionável para o conhecimento, afirmando que o ato de pensar é a prova irrefutável da própria existência.</w:t>
-      </w:r>
-    </w:p>
-    <w:p/>
-    <w:p>
-      <w:r>
-        <w:t>### Nova Questão</w:t>
-      </w:r>
-    </w:p>
-    <w:p>
-      <w:r>
-        <w:t>Matéria: Filosofia</w:t>
-      </w:r>
-    </w:p>
-    <w:p>
-      <w:r>
-        <w:t>Assunto: Filosofia Contemporânea</w:t>
-      </w:r>
-    </w:p>
-    <w:p>
-      <w:r>
-        <w:t>Dificuldade: 1</w:t>
-      </w:r>
-    </w:p>
-    <w:p>
-      <w:r>
-        <w:t>Friedrich Nietzsche introduziu o conceito do "super-homem" como parte de sua filosofia. O que esse conceito representa?</w:t>
-      </w:r>
-    </w:p>
-    <w:p>
-      <w:r>
-        <w:t>A) A busca por riqueza e poder.</w:t>
-      </w:r>
-    </w:p>
-    <w:p>
-      <w:r>
-        <w:t>B) A superação dos limites impostos pela moralidade tradicional.</w:t>
-      </w:r>
-    </w:p>
-    <w:p>
-      <w:r>
-        <w:t>C) A busca pela igualdade entre os indivíduos.</w:t>
-      </w:r>
-    </w:p>
-    <w:p>
-      <w:r>
-        <w:t>D) A aceitação passiva do destino.</w:t>
-      </w:r>
-    </w:p>
-    <w:p>
-      <w:r>
-        <w:t>E) A imitação dos valores da sociedade.</w:t>
-      </w:r>
-    </w:p>
-    <w:p>
-      <w:r>
-        <w:t>Correta: B</w:t>
-      </w:r>
-    </w:p>
-    <w:p>
-      <w:r>
-        <w:t>Explicação: Nietzsche propôs que o "super-homem" é aquele que supera os valores convencionais, criando sua própria moral e perseguindo seu potencial de forma independente.</w:t>
+        <w:t>Explicação:</w:t>
+      </w:r>
+      <w:r>
+        <w:t xml:space="preserve"> </w:t>
+      </w:r>
+      <w:r>
+        <w:t>Cotação da libra em reais:</w:t>
+      </w:r>
+    </w:p>
+    <w:p>
+      <w:r>
+        <w:t>1,1 euros = 1,1.2,4 = 2,64 reais.    </w:t>
+      </w:r>
+    </w:p>
+    <w:p>
+      <w:r>
+        <w:t>Cotação da libra em dólares: </w:t>
+      </w:r>
+    </w:p>
+    <w:p>
+      <w:r>
+        <w:t>2,64 reais/1,6 reais = 1,65 dólares.</w:t>
       </w:r>
     </w:p>
     <w:p/>
@@ -274,6 +1412,403 @@
     </w:sectPr>
   </w:body>
 </w:document>
+</file>
+
+<file path=word/numbering.xml><?xml version="1.0" encoding="utf-8"?>
+<w:numbering xmlns:wpc="http://schemas.microsoft.com/office/word/2010/wordprocessingCanvas" xmlns:cx="http://schemas.microsoft.com/office/drawing/2014/chartex" xmlns:cx1="http://schemas.microsoft.com/office/drawing/2015/9/8/chartex" xmlns:cx2="http://schemas.microsoft.com/office/drawing/2015/10/21/chartex" xmlns:cx3="http://schemas.microsoft.com/office/drawing/2016/5/9/chartex" xmlns:cx4="http://schemas.microsoft.com/office/drawing/2016/5/10/chartex" xmlns:cx5="http://schemas.microsoft.com/office/drawing/2016/5/11/chartex" xmlns:cx6="http://schemas.microsoft.com/office/drawing/2016/5/12/chartex" xmlns:cx7="http://schemas.microsoft.com/office/drawing/2016/5/13/chartex" xmlns:cx8="http://schemas.microsoft.com/office/drawing/2016/5/14/chartex" xmlns:mc="http://schemas.openxmlformats.org/markup-compatibility/2006" xmlns:aink="http://schemas.microsoft.com/office/drawing/2016/ink" xmlns:am3d="http://schemas.microsoft.com/office/drawing/2017/model3d" xmlns:o="urn:schemas-microsoft-com:office:office" xmlns:oel="http://schemas.microsoft.com/office/2019/extlst" xmlns:r="http://schemas.openxmlformats.org/officeDocument/2006/relationships" xmlns:m="http://schemas.openxmlformats.org/officeDocument/2006/math" xmlns:v="urn:schemas-microsoft-com:vml" xmlns:wp14="http://schemas.microsoft.com/office/word/2010/wordprocessingDrawing" xmlns:wp="http://schemas.openxmlformats.org/drawingml/2006/wordprocessingDrawing" xmlns:w10="urn:schemas-microsoft-com:office:word" xmlns:w="http://schemas.openxmlformats.org/wordprocessingml/2006/main" xmlns:w14="http://schemas.microsoft.com/office/word/2010/wordml" xmlns:w15="http://schemas.microsoft.com/office/word/2012/wordml" xmlns:w16cex="http://schemas.microsoft.com/office/word/2018/wordml/cex" xmlns:w16cid="http://schemas.microsoft.com/office/word/2016/wordml/cid" xmlns:w16="http://schemas.microsoft.com/office/word/2018/wordml" xmlns:w16du="http://schemas.microsoft.com/office/word/2023/wordml/word16du" xmlns:w16sdtdh="http://schemas.microsoft.com/office/word/2020/wordml/sdtdatahash" xmlns:w16se="http://schemas.microsoft.com/office/word/2015/wordml/symex" xmlns:wpg="http://schemas.microsoft.com/office/word/2010/wordprocessingGroup" xmlns:wpi="http://schemas.microsoft.com/office/word/2010/wordprocessingInk" xmlns:wne="http://schemas.microsoft.com/office/word/2006/wordml" xmlns:wps="http://schemas.microsoft.com/office/word/2010/wordprocessingShape" mc:Ignorable="w14 w15 w16se w16cid w16 w16cex w16sdtdh w16du wp14">
+  <w:abstractNum w:abstractNumId="0" w15:restartNumberingAfterBreak="0">
+    <w:nsid w:val="125279F3"/>
+    <w:multiLevelType w:val="hybridMultilevel"/>
+    <w:tmpl w:val="5E962434"/>
+    <w:lvl w:ilvl="0" w:tplc="C090F65A">
+      <w:start w:val="1"/>
+      <w:numFmt w:val="upperLetter"/>
+      <w:lvlText w:val="%1)"/>
+      <w:lvlJc w:val="left"/>
+      <w:pPr>
+        <w:ind w:left="720" w:hanging="360"/>
+      </w:pPr>
+      <w:rPr>
+        <w:rFonts w:hint="default"/>
+      </w:rPr>
+    </w:lvl>
+    <w:lvl w:ilvl="1" w:tplc="04160019" w:tentative="1">
+      <w:start w:val="1"/>
+      <w:numFmt w:val="lowerLetter"/>
+      <w:lvlText w:val="%2."/>
+      <w:lvlJc w:val="left"/>
+      <w:pPr>
+        <w:ind w:left="1440" w:hanging="360"/>
+      </w:pPr>
+    </w:lvl>
+    <w:lvl w:ilvl="2" w:tplc="0416001B" w:tentative="1">
+      <w:start w:val="1"/>
+      <w:numFmt w:val="lowerRoman"/>
+      <w:lvlText w:val="%3."/>
+      <w:lvlJc w:val="right"/>
+      <w:pPr>
+        <w:ind w:left="2160" w:hanging="180"/>
+      </w:pPr>
+    </w:lvl>
+    <w:lvl w:ilvl="3" w:tplc="0416000F" w:tentative="1">
+      <w:start w:val="1"/>
+      <w:numFmt w:val="decimal"/>
+      <w:lvlText w:val="%4."/>
+      <w:lvlJc w:val="left"/>
+      <w:pPr>
+        <w:ind w:left="2880" w:hanging="360"/>
+      </w:pPr>
+    </w:lvl>
+    <w:lvl w:ilvl="4" w:tplc="04160019" w:tentative="1">
+      <w:start w:val="1"/>
+      <w:numFmt w:val="lowerLetter"/>
+      <w:lvlText w:val="%5."/>
+      <w:lvlJc w:val="left"/>
+      <w:pPr>
+        <w:ind w:left="3600" w:hanging="360"/>
+      </w:pPr>
+    </w:lvl>
+    <w:lvl w:ilvl="5" w:tplc="0416001B" w:tentative="1">
+      <w:start w:val="1"/>
+      <w:numFmt w:val="lowerRoman"/>
+      <w:lvlText w:val="%6."/>
+      <w:lvlJc w:val="right"/>
+      <w:pPr>
+        <w:ind w:left="4320" w:hanging="180"/>
+      </w:pPr>
+    </w:lvl>
+    <w:lvl w:ilvl="6" w:tplc="0416000F" w:tentative="1">
+      <w:start w:val="1"/>
+      <w:numFmt w:val="decimal"/>
+      <w:lvlText w:val="%7."/>
+      <w:lvlJc w:val="left"/>
+      <w:pPr>
+        <w:ind w:left="5040" w:hanging="360"/>
+      </w:pPr>
+    </w:lvl>
+    <w:lvl w:ilvl="7" w:tplc="04160019" w:tentative="1">
+      <w:start w:val="1"/>
+      <w:numFmt w:val="lowerLetter"/>
+      <w:lvlText w:val="%8."/>
+      <w:lvlJc w:val="left"/>
+      <w:pPr>
+        <w:ind w:left="5760" w:hanging="360"/>
+      </w:pPr>
+    </w:lvl>
+    <w:lvl w:ilvl="8" w:tplc="0416001B" w:tentative="1">
+      <w:start w:val="1"/>
+      <w:numFmt w:val="lowerRoman"/>
+      <w:lvlText w:val="%9."/>
+      <w:lvlJc w:val="right"/>
+      <w:pPr>
+        <w:ind w:left="6480" w:hanging="180"/>
+      </w:pPr>
+    </w:lvl>
+  </w:abstractNum>
+  <w:abstractNum w:abstractNumId="1" w15:restartNumberingAfterBreak="0">
+    <w:nsid w:val="127715B1"/>
+    <w:multiLevelType w:val="hybridMultilevel"/>
+    <w:tmpl w:val="667AF5C4"/>
+    <w:lvl w:ilvl="0" w:tplc="0DD400EA">
+      <w:start w:val="1"/>
+      <w:numFmt w:val="upperLetter"/>
+      <w:lvlText w:val="%1)"/>
+      <w:lvlJc w:val="left"/>
+      <w:pPr>
+        <w:ind w:left="720" w:hanging="360"/>
+      </w:pPr>
+      <w:rPr>
+        <w:rFonts w:hint="default"/>
+      </w:rPr>
+    </w:lvl>
+    <w:lvl w:ilvl="1" w:tplc="04160019" w:tentative="1">
+      <w:start w:val="1"/>
+      <w:numFmt w:val="lowerLetter"/>
+      <w:lvlText w:val="%2."/>
+      <w:lvlJc w:val="left"/>
+      <w:pPr>
+        <w:ind w:left="1440" w:hanging="360"/>
+      </w:pPr>
+    </w:lvl>
+    <w:lvl w:ilvl="2" w:tplc="0416001B" w:tentative="1">
+      <w:start w:val="1"/>
+      <w:numFmt w:val="lowerRoman"/>
+      <w:lvlText w:val="%3."/>
+      <w:lvlJc w:val="right"/>
+      <w:pPr>
+        <w:ind w:left="2160" w:hanging="180"/>
+      </w:pPr>
+    </w:lvl>
+    <w:lvl w:ilvl="3" w:tplc="0416000F" w:tentative="1">
+      <w:start w:val="1"/>
+      <w:numFmt w:val="decimal"/>
+      <w:lvlText w:val="%4."/>
+      <w:lvlJc w:val="left"/>
+      <w:pPr>
+        <w:ind w:left="2880" w:hanging="360"/>
+      </w:pPr>
+    </w:lvl>
+    <w:lvl w:ilvl="4" w:tplc="04160019" w:tentative="1">
+      <w:start w:val="1"/>
+      <w:numFmt w:val="lowerLetter"/>
+      <w:lvlText w:val="%5."/>
+      <w:lvlJc w:val="left"/>
+      <w:pPr>
+        <w:ind w:left="3600" w:hanging="360"/>
+      </w:pPr>
+    </w:lvl>
+    <w:lvl w:ilvl="5" w:tplc="0416001B" w:tentative="1">
+      <w:start w:val="1"/>
+      <w:numFmt w:val="lowerRoman"/>
+      <w:lvlText w:val="%6."/>
+      <w:lvlJc w:val="right"/>
+      <w:pPr>
+        <w:ind w:left="4320" w:hanging="180"/>
+      </w:pPr>
+    </w:lvl>
+    <w:lvl w:ilvl="6" w:tplc="0416000F" w:tentative="1">
+      <w:start w:val="1"/>
+      <w:numFmt w:val="decimal"/>
+      <w:lvlText w:val="%7."/>
+      <w:lvlJc w:val="left"/>
+      <w:pPr>
+        <w:ind w:left="5040" w:hanging="360"/>
+      </w:pPr>
+    </w:lvl>
+    <w:lvl w:ilvl="7" w:tplc="04160019" w:tentative="1">
+      <w:start w:val="1"/>
+      <w:numFmt w:val="lowerLetter"/>
+      <w:lvlText w:val="%8."/>
+      <w:lvlJc w:val="left"/>
+      <w:pPr>
+        <w:ind w:left="5760" w:hanging="360"/>
+      </w:pPr>
+    </w:lvl>
+    <w:lvl w:ilvl="8" w:tplc="0416001B" w:tentative="1">
+      <w:start w:val="1"/>
+      <w:numFmt w:val="lowerRoman"/>
+      <w:lvlText w:val="%9."/>
+      <w:lvlJc w:val="right"/>
+      <w:pPr>
+        <w:ind w:left="6480" w:hanging="180"/>
+      </w:pPr>
+    </w:lvl>
+  </w:abstractNum>
+  <w:abstractNum w:abstractNumId="2" w15:restartNumberingAfterBreak="0">
+    <w:nsid w:val="1FE25BAA"/>
+    <w:multiLevelType w:val="multilevel"/>
+    <w:tmpl w:val="977AD32C"/>
+    <w:lvl w:ilvl="0">
+      <w:start w:val="1"/>
+      <w:numFmt w:val="decimal"/>
+      <w:lvlText w:val="%1."/>
+      <w:lvlJc w:val="left"/>
+      <w:pPr>
+        <w:tabs>
+          <w:tab w:val="num" w:pos="720"/>
+        </w:tabs>
+        <w:ind w:left="720" w:hanging="360"/>
+      </w:pPr>
+    </w:lvl>
+    <w:lvl w:ilvl="1" w:tentative="1">
+      <w:start w:val="1"/>
+      <w:numFmt w:val="decimal"/>
+      <w:lvlText w:val="%2."/>
+      <w:lvlJc w:val="left"/>
+      <w:pPr>
+        <w:tabs>
+          <w:tab w:val="num" w:pos="1440"/>
+        </w:tabs>
+        <w:ind w:left="1440" w:hanging="360"/>
+      </w:pPr>
+    </w:lvl>
+    <w:lvl w:ilvl="2" w:tentative="1">
+      <w:start w:val="1"/>
+      <w:numFmt w:val="decimal"/>
+      <w:lvlText w:val="%3."/>
+      <w:lvlJc w:val="left"/>
+      <w:pPr>
+        <w:tabs>
+          <w:tab w:val="num" w:pos="2160"/>
+        </w:tabs>
+        <w:ind w:left="2160" w:hanging="360"/>
+      </w:pPr>
+    </w:lvl>
+    <w:lvl w:ilvl="3" w:tentative="1">
+      <w:start w:val="1"/>
+      <w:numFmt w:val="decimal"/>
+      <w:lvlText w:val="%4."/>
+      <w:lvlJc w:val="left"/>
+      <w:pPr>
+        <w:tabs>
+          <w:tab w:val="num" w:pos="2880"/>
+        </w:tabs>
+        <w:ind w:left="2880" w:hanging="360"/>
+      </w:pPr>
+    </w:lvl>
+    <w:lvl w:ilvl="4" w:tentative="1">
+      <w:start w:val="1"/>
+      <w:numFmt w:val="decimal"/>
+      <w:lvlText w:val="%5."/>
+      <w:lvlJc w:val="left"/>
+      <w:pPr>
+        <w:tabs>
+          <w:tab w:val="num" w:pos="3600"/>
+        </w:tabs>
+        <w:ind w:left="3600" w:hanging="360"/>
+      </w:pPr>
+    </w:lvl>
+    <w:lvl w:ilvl="5" w:tentative="1">
+      <w:start w:val="1"/>
+      <w:numFmt w:val="decimal"/>
+      <w:lvlText w:val="%6."/>
+      <w:lvlJc w:val="left"/>
+      <w:pPr>
+        <w:tabs>
+          <w:tab w:val="num" w:pos="4320"/>
+        </w:tabs>
+        <w:ind w:left="4320" w:hanging="360"/>
+      </w:pPr>
+    </w:lvl>
+    <w:lvl w:ilvl="6" w:tentative="1">
+      <w:start w:val="1"/>
+      <w:numFmt w:val="decimal"/>
+      <w:lvlText w:val="%7."/>
+      <w:lvlJc w:val="left"/>
+      <w:pPr>
+        <w:tabs>
+          <w:tab w:val="num" w:pos="5040"/>
+        </w:tabs>
+        <w:ind w:left="5040" w:hanging="360"/>
+      </w:pPr>
+    </w:lvl>
+    <w:lvl w:ilvl="7" w:tentative="1">
+      <w:start w:val="1"/>
+      <w:numFmt w:val="decimal"/>
+      <w:lvlText w:val="%8."/>
+      <w:lvlJc w:val="left"/>
+      <w:pPr>
+        <w:tabs>
+          <w:tab w:val="num" w:pos="5760"/>
+        </w:tabs>
+        <w:ind w:left="5760" w:hanging="360"/>
+      </w:pPr>
+    </w:lvl>
+    <w:lvl w:ilvl="8" w:tentative="1">
+      <w:start w:val="1"/>
+      <w:numFmt w:val="decimal"/>
+      <w:lvlText w:val="%9."/>
+      <w:lvlJc w:val="left"/>
+      <w:pPr>
+        <w:tabs>
+          <w:tab w:val="num" w:pos="6480"/>
+        </w:tabs>
+        <w:ind w:left="6480" w:hanging="360"/>
+      </w:pPr>
+    </w:lvl>
+  </w:abstractNum>
+  <w:abstractNum w:abstractNumId="3" w15:restartNumberingAfterBreak="0">
+    <w:nsid w:val="6EB02DD7"/>
+    <w:multiLevelType w:val="hybridMultilevel"/>
+    <w:tmpl w:val="034E0C30"/>
+    <w:lvl w:ilvl="0" w:tplc="42E0158C">
+      <w:start w:val="1"/>
+      <w:numFmt w:val="upperLetter"/>
+      <w:lvlText w:val="%1)"/>
+      <w:lvlJc w:val="left"/>
+      <w:pPr>
+        <w:ind w:left="360" w:hanging="360"/>
+      </w:pPr>
+      <w:rPr>
+        <w:rFonts w:hint="default"/>
+      </w:rPr>
+    </w:lvl>
+    <w:lvl w:ilvl="1" w:tplc="04160019" w:tentative="1">
+      <w:start w:val="1"/>
+      <w:numFmt w:val="lowerLetter"/>
+      <w:lvlText w:val="%2."/>
+      <w:lvlJc w:val="left"/>
+      <w:pPr>
+        <w:ind w:left="1080" w:hanging="360"/>
+      </w:pPr>
+    </w:lvl>
+    <w:lvl w:ilvl="2" w:tplc="0416001B" w:tentative="1">
+      <w:start w:val="1"/>
+      <w:numFmt w:val="lowerRoman"/>
+      <w:lvlText w:val="%3."/>
+      <w:lvlJc w:val="right"/>
+      <w:pPr>
+        <w:ind w:left="1800" w:hanging="180"/>
+      </w:pPr>
+    </w:lvl>
+    <w:lvl w:ilvl="3" w:tplc="0416000F" w:tentative="1">
+      <w:start w:val="1"/>
+      <w:numFmt w:val="decimal"/>
+      <w:lvlText w:val="%4."/>
+      <w:lvlJc w:val="left"/>
+      <w:pPr>
+        <w:ind w:left="2520" w:hanging="360"/>
+      </w:pPr>
+    </w:lvl>
+    <w:lvl w:ilvl="4" w:tplc="04160019" w:tentative="1">
+      <w:start w:val="1"/>
+      <w:numFmt w:val="lowerLetter"/>
+      <w:lvlText w:val="%5."/>
+      <w:lvlJc w:val="left"/>
+      <w:pPr>
+        <w:ind w:left="3240" w:hanging="360"/>
+      </w:pPr>
+    </w:lvl>
+    <w:lvl w:ilvl="5" w:tplc="0416001B" w:tentative="1">
+      <w:start w:val="1"/>
+      <w:numFmt w:val="lowerRoman"/>
+      <w:lvlText w:val="%6."/>
+      <w:lvlJc w:val="right"/>
+      <w:pPr>
+        <w:ind w:left="3960" w:hanging="180"/>
+      </w:pPr>
+    </w:lvl>
+    <w:lvl w:ilvl="6" w:tplc="0416000F" w:tentative="1">
+      <w:start w:val="1"/>
+      <w:numFmt w:val="decimal"/>
+      <w:lvlText w:val="%7."/>
+      <w:lvlJc w:val="left"/>
+      <w:pPr>
+        <w:ind w:left="4680" w:hanging="360"/>
+      </w:pPr>
+    </w:lvl>
+    <w:lvl w:ilvl="7" w:tplc="04160019" w:tentative="1">
+      <w:start w:val="1"/>
+      <w:numFmt w:val="lowerLetter"/>
+      <w:lvlText w:val="%8."/>
+      <w:lvlJc w:val="left"/>
+      <w:pPr>
+        <w:ind w:left="5400" w:hanging="360"/>
+      </w:pPr>
+    </w:lvl>
+    <w:lvl w:ilvl="8" w:tplc="0416001B" w:tentative="1">
+      <w:start w:val="1"/>
+      <w:numFmt w:val="lowerRoman"/>
+      <w:lvlText w:val="%9."/>
+      <w:lvlJc w:val="right"/>
+      <w:pPr>
+        <w:ind w:left="6120" w:hanging="180"/>
+      </w:pPr>
+    </w:lvl>
+  </w:abstractNum>
+  <w:num w:numId="1" w16cid:durableId="1786465226">
+    <w:abstractNumId w:val="2"/>
+  </w:num>
+  <w:num w:numId="2" w16cid:durableId="521171314">
+    <w:abstractNumId w:val="0"/>
+  </w:num>
+  <w:num w:numId="3" w16cid:durableId="1450272397">
+    <w:abstractNumId w:val="1"/>
+  </w:num>
+  <w:num w:numId="4" w16cid:durableId="690226847">
+    <w:abstractNumId w:val="3"/>
+  </w:num>
+</w:numbering>
 </file>
 
 <file path=word/styles.xml><?xml version="1.0" encoding="utf-8"?>
@@ -676,7 +2211,7 @@
   <w:style w:type="paragraph" w:default="1" w:styleId="Normal">
     <w:name w:val="Normal"/>
     <w:qFormat/>
-    <w:rsid w:val="001629EF"/>
+    <w:rsid w:val="00D96E2A"/>
   </w:style>
   <w:style w:type="character" w:default="1" w:styleId="Fontepargpadro">
     <w:name w:val="Default Paragraph Font"/>
@@ -727,6 +2262,30 @@
       <w:color w:val="605E5C"/>
       <w:shd w:val="clear" w:color="auto" w:fill="E1DFDD"/>
     </w:rPr>
+  </w:style>
+  <w:style w:type="paragraph" w:styleId="NormalWeb">
+    <w:name w:val="Normal (Web)"/>
+    <w:basedOn w:val="Normal"/>
+    <w:uiPriority w:val="99"/>
+    <w:semiHidden/>
+    <w:unhideWhenUsed/>
+    <w:rsid w:val="00604FF8"/>
+    <w:rPr>
+      <w:rFonts w:ascii="Times New Roman" w:hAnsi="Times New Roman" w:cs="Times New Roman"/>
+      <w:sz w:val="24"/>
+      <w:szCs w:val="24"/>
+    </w:rPr>
+  </w:style>
+  <w:style w:type="paragraph" w:styleId="PargrafodaLista">
+    <w:name w:val="List Paragraph"/>
+    <w:basedOn w:val="Normal"/>
+    <w:uiPriority w:val="34"/>
+    <w:qFormat/>
+    <w:rsid w:val="00CF1397"/>
+    <w:pPr>
+      <w:ind w:left="720"/>
+      <w:contextualSpacing/>
+    </w:pPr>
   </w:style>
 </w:styles>
 </file>

</xml_diff>